<commit_message>
zelfde als bij alle andere paragrafen
</commit_message>
<xml_diff>
--- a/Theorie/H4/p1.docx
+++ b/Theorie/H4/p1.docx
@@ -32,7 +32,63 @@
         <w:rPr>
           <w:lang w:val="nl-NL"/>
         </w:rPr>
-        <w:t xml:space="preserve">Voordat we beginnen met de arduino en programmeren gaan we eerst elektriciteit herhalen, dit is namelijk de basis van de arduino (en eigenlijk alle computers). </w:t>
+        <w:t xml:space="preserve">Voordat we beginnen met de </w:t>
+      </w:r>
+      <w:proofErr w:type="spellStart"/>
+      <w:r>
+        <w:rPr>
+          <w:lang w:val="nl-NL"/>
+        </w:rPr>
+        <w:t>arduino</w:t>
+      </w:r>
+      <w:proofErr w:type="spellEnd"/>
+      <w:r>
+        <w:rPr>
+          <w:lang w:val="nl-NL"/>
+        </w:rPr>
+        <w:t xml:space="preserve"> en</w:t>
+      </w:r>
+      <w:r>
+        <w:rPr>
+          <w:lang w:val="nl-NL"/>
+        </w:rPr>
+        <w:t xml:space="preserve"> het</w:t>
+      </w:r>
+      <w:r>
+        <w:rPr>
+          <w:lang w:val="nl-NL"/>
+        </w:rPr>
+        <w:t xml:space="preserve"> programmeren</w:t>
+      </w:r>
+      <w:r>
+        <w:rPr>
+          <w:lang w:val="nl-NL"/>
+        </w:rPr>
+        <w:t xml:space="preserve"> ervan,</w:t>
+      </w:r>
+      <w:r>
+        <w:rPr>
+          <w:lang w:val="nl-NL"/>
+        </w:rPr>
+        <w:t xml:space="preserve"> gaan we eerst elektriciteit herhalen</w:t>
+      </w:r>
+      <w:r>
+        <w:rPr>
+          <w:lang w:val="nl-NL"/>
+        </w:rPr>
+        <w:t xml:space="preserve">. </w:t>
+      </w:r>
+      <w:r>
+        <w:rPr>
+          <w:lang w:val="nl-NL"/>
+        </w:rPr>
+        <w:t>D</w:t>
+      </w:r>
+      <w:r>
+        <w:rPr>
+          <w:lang w:val="nl-NL"/>
+        </w:rPr>
+        <w:t xml:space="preserve">it is namelijk de basis van de arduino (en eigenlijk alle computers). </w:t>
       </w:r>
     </w:p>
     <w:p>
@@ -51,7 +107,19 @@
         <w:rPr>
           <w:lang w:val="nl-NL"/>
         </w:rPr>
-        <w:t xml:space="preserve"> is het verplaatsen van een elektrische lading, doormiddel van het transport van elektronen. Oftewel het bewegen van deeltjes met een negatieve lading. Deze elektronen gaan door een stroomkring, oftewel door een materiaal </w:t>
+        <w:t xml:space="preserve"> is het verplaatsen van een elektrische lading, doormiddel van het transport van elektronen. Oftewel het bewegen van deeltjes met een negatieve lading. </w:t>
+      </w:r>
+      <w:r>
+        <w:rPr>
+          <w:lang w:val="nl-NL"/>
+        </w:rPr>
+        <w:br/>
+      </w:r>
+      <w:r>
+        <w:rPr>
+          <w:lang w:val="nl-NL"/>
+        </w:rPr>
+        <w:t xml:space="preserve">Deze elektronen gaan door een stroomkring, oftewel door een materiaal </w:t>
       </w:r>
       <w:r>
         <w:rPr>
@@ -70,47 +138,153 @@
         <w:rPr>
           <w:lang w:val="nl-NL"/>
         </w:rPr>
-        <w:t xml:space="preserve">Deze bewegende elektronen verplaatsen energie. Energie wordt in de natuurkunde als E weergeven en de hoeveelheid energie per seconde is P. De hoeveelheid energie per seconde is gelijk aan de het aantal bewegende elektronen maal de lading die ze hebben. Het aantal bewegende elektronen wordt stroomsterkte, oftewel I genoemd. De lading wordt spanning, U genoemd. Dus P=U*I, energie per seconde is gelijk aan de spanning per hoeveelheid elektronen </w:t>
+        <w:t xml:space="preserve">Deze bewegende elektronen verplaatsen energie. Energie wordt in de natuurkunde als </w:t>
+      </w:r>
+      <w:r>
+        <w:rPr>
+          <w:lang w:val="nl-NL"/>
+        </w:rPr>
+        <w:t>‘</w:t>
+      </w:r>
+      <w:r>
+        <w:rPr>
+          <w:lang w:val="nl-NL"/>
+        </w:rPr>
+        <w:t>E</w:t>
+      </w:r>
+      <w:r>
+        <w:rPr>
+          <w:lang w:val="nl-NL"/>
+        </w:rPr>
+        <w:t>’</w:t>
+      </w:r>
+      <w:r>
+        <w:rPr>
+          <w:lang w:val="nl-NL"/>
+        </w:rPr>
+        <w:t xml:space="preserve"> weergeven en de hoeveelheid energie per seconde is </w:t>
+      </w:r>
+      <w:r>
+        <w:rPr>
+          <w:lang w:val="nl-NL"/>
+        </w:rPr>
+        <w:t>‘</w:t>
+      </w:r>
+      <w:r>
+        <w:rPr>
+          <w:lang w:val="nl-NL"/>
+        </w:rPr>
+        <w:t>P</w:t>
+      </w:r>
+      <w:r>
+        <w:rPr>
+          <w:lang w:val="nl-NL"/>
+        </w:rPr>
+        <w:t>’</w:t>
+      </w:r>
+      <w:r>
+        <w:rPr>
+          <w:lang w:val="nl-NL"/>
+        </w:rPr>
+        <w:t xml:space="preserve">. </w:t>
+      </w:r>
+      <w:r>
+        <w:rPr>
+          <w:lang w:val="nl-NL"/>
+        </w:rPr>
+        <w:br/>
+      </w:r>
+      <w:r>
+        <w:rPr>
+          <w:lang w:val="nl-NL"/>
+        </w:rPr>
+        <w:t xml:space="preserve">De hoeveelheid energie per seconde is gelijk aan de het aantal bewegende elektronen maal de lading die ze hebben. </w:t>
+      </w:r>
+      <w:r>
+        <w:rPr>
+          <w:lang w:val="nl-NL"/>
+        </w:rPr>
+        <w:br/>
+      </w:r>
+      <w:r>
+        <w:rPr>
+          <w:lang w:val="nl-NL"/>
+        </w:rPr>
+        <w:t xml:space="preserve">Het aantal bewegende elektronen wordt stroomsterkte, oftewel </w:t>
+      </w:r>
+      <w:r>
+        <w:rPr>
+          <w:lang w:val="nl-NL"/>
+        </w:rPr>
+        <w:t>‘i’</w:t>
+      </w:r>
+      <w:r>
+        <w:rPr>
+          <w:lang w:val="nl-NL"/>
+        </w:rPr>
+        <w:t xml:space="preserve"> genoemd. De lading wordt spanning, </w:t>
+      </w:r>
+      <w:r>
+        <w:rPr>
+          <w:lang w:val="nl-NL"/>
+        </w:rPr>
+        <w:t>‘</w:t>
+      </w:r>
+      <w:r>
+        <w:rPr>
+          <w:lang w:val="nl-NL"/>
+        </w:rPr>
+        <w:t>U</w:t>
+      </w:r>
+      <w:r>
+        <w:rPr>
+          <w:lang w:val="nl-NL"/>
+        </w:rPr>
+        <w:t>’</w:t>
+      </w:r>
+      <w:r>
+        <w:rPr>
+          <w:lang w:val="nl-NL"/>
+        </w:rPr>
+        <w:t xml:space="preserve"> genoemd. Dus P=U*I</w:t>
+      </w:r>
+      <w:r>
+        <w:rPr>
+          <w:lang w:val="nl-NL"/>
+        </w:rPr>
+        <w:t xml:space="preserve">. De </w:t>
+      </w:r>
+      <w:r>
+        <w:rPr>
+          <w:lang w:val="nl-NL"/>
+        </w:rPr>
+        <w:t>energie per seconde is gelijk aan de spanning per hoeveelheid elektronen maal de hoeveelheid elektronen.</w:t>
+      </w:r>
+    </w:p>
+    <w:p>
+      <w:pPr>
+        <w:rPr>
+          <w:lang w:val="nl-NL"/>
+        </w:rPr>
+      </w:pPr>
+      <w:r>
+        <w:rPr>
+          <w:lang w:val="nl-NL"/>
+        </w:rPr>
+        <w:t>Er is ook een verband tussen de spanning en stroomsterkte en dit heeft te maken met de weerstand. De weerstand geeft aan hoe lastig de elektronen door het elektrisch circuit (de stroomkring) kunnen gaan. Dit wordt gemeten in ohm en weerstand wordt weergeven als R (resistance). Het verband tussen spanning, stroomsterkte en weerstand is R=U/I, weerstand = spanning (E/hoeveelheid elektronen</w:t>
       </w:r>
       <w:proofErr w:type="gramStart"/>
       <w:r>
         <w:rPr>
           <w:lang w:val="nl-NL"/>
         </w:rPr>
-        <w:t>maal  de</w:t>
+        <w:t>) /</w:t>
       </w:r>
       <w:proofErr w:type="gramEnd"/>
       <w:r>
         <w:rPr>
           <w:lang w:val="nl-NL"/>
         </w:rPr>
-        <w:t xml:space="preserve"> hoeveelheid elektronen.</w:t>
-      </w:r>
-    </w:p>
-    <w:p>
-      <w:pPr>
-        <w:rPr>
-          <w:lang w:val="nl-NL"/>
-        </w:rPr>
-      </w:pPr>
-      <w:r>
-        <w:rPr>
-          <w:lang w:val="nl-NL"/>
-        </w:rPr>
-        <w:t>Er is ook een verband tussen de spanning en stroomsterkte en dit heeft te maken met de weerstand. De weerstand geeft aan hoe lastig de elektronen door het elektrisch circuit (de stroomkring) kunnen gaan. Dit wordt gemeten in ohm en weerstand wordt weergeven als R (resistance). Het verband tussen spanning, stroomsterkte en weerstand is R=U/I, weerstand = spanning (E/hoeveelheid elektronen</w:t>
-      </w:r>
-      <w:proofErr w:type="gramStart"/>
-      <w:r>
-        <w:rPr>
-          <w:lang w:val="nl-NL"/>
-        </w:rPr>
-        <w:t>) /</w:t>
-      </w:r>
-      <w:proofErr w:type="gramEnd"/>
-      <w:r>
-        <w:rPr>
-          <w:lang w:val="nl-NL"/>
-        </w:rPr>
         <w:t xml:space="preserve"> stroomsterkte (het aantal elektronen).</w:t>
       </w:r>
     </w:p>
@@ -126,19 +300,29 @@
         </w:rPr>
         <w:t>Er zijn een paar manier om een elektrisch circuit te maken. Er bestaand twee ‘</w:t>
       </w:r>
-      <w:proofErr w:type="gramStart"/>
-      <w:r>
-        <w:rPr>
-          <w:lang w:val="nl-NL"/>
-        </w:rPr>
-        <w:t>hoofd structuren</w:t>
-      </w:r>
-      <w:proofErr w:type="gramEnd"/>
-      <w:r>
-        <w:rPr>
-          <w:lang w:val="nl-NL"/>
-        </w:rPr>
-        <w:t xml:space="preserve">’, deze kunnen ook gecombineerd worden en zijn serie en parallel. Bij serie staan de onderdelen van het circuit ‘aan elkaar’ en bij parallel ‘naast elkaar’. Bij serie gaat de stroom dus over een ‘weg’ en bij parallel wordt het over meerdere ‘wegen’ verdeeld. </w:t>
+      <w:r>
+        <w:rPr>
+          <w:lang w:val="nl-NL"/>
+        </w:rPr>
+        <w:t>hoofdstructuren</w:t>
+      </w:r>
+      <w:r>
+        <w:rPr>
+          <w:lang w:val="nl-NL"/>
+        </w:rPr>
+        <w:t xml:space="preserve">’, deze kunnen ook gecombineerd worden en zijn serie en parallel. </w:t>
+      </w:r>
+      <w:r>
+        <w:rPr>
+          <w:lang w:val="nl-NL"/>
+        </w:rPr>
+        <w:br/>
+      </w:r>
+      <w:r>
+        <w:rPr>
+          <w:lang w:val="nl-NL"/>
+        </w:rPr>
+        <w:t xml:space="preserve">Bij serie staan de onderdelen van het circuit ‘aan elkaar’ en bij parallel ‘naast elkaar’. Bij serie gaat de stroom dus over een ‘weg’ en bij parallel wordt het over meerdere ‘wegen’ verdeeld. </w:t>
       </w:r>
       <w:r>
         <w:rPr>
@@ -160,11 +344,76 @@
           <w:lang w:val="nl-NL"/>
         </w:rPr>
       </w:pPr>
-      <w:r>
-        <w:rPr>
-          <w:lang w:val="nl-NL"/>
-        </w:rPr>
-        <w:t>Series</w:t>
+    </w:p>
+    <w:p>
+      <w:pPr>
+        <w:rPr>
+          <w:lang w:val="nl-NL"/>
+        </w:rPr>
+      </w:pPr>
+    </w:p>
+    <w:p>
+      <w:pPr>
+        <w:rPr>
+          <w:lang w:val="nl-NL"/>
+        </w:rPr>
+      </w:pPr>
+    </w:p>
+    <w:p>
+      <w:pPr>
+        <w:rPr>
+          <w:lang w:val="nl-NL"/>
+        </w:rPr>
+      </w:pPr>
+    </w:p>
+    <w:p>
+      <w:pPr>
+        <w:rPr>
+          <w:lang w:val="nl-NL"/>
+        </w:rPr>
+      </w:pPr>
+    </w:p>
+    <w:p>
+      <w:pPr>
+        <w:rPr>
+          <w:lang w:val="nl-NL"/>
+        </w:rPr>
+      </w:pPr>
+    </w:p>
+    <w:p>
+      <w:pPr>
+        <w:rPr>
+          <w:lang w:val="nl-NL"/>
+        </w:rPr>
+      </w:pPr>
+    </w:p>
+    <w:p>
+      <w:pPr>
+        <w:rPr>
+          <w:lang w:val="nl-NL"/>
+        </w:rPr>
+      </w:pPr>
+    </w:p>
+    <w:p>
+      <w:pPr>
+        <w:rPr>
+          <w:lang w:val="nl-NL"/>
+        </w:rPr>
+      </w:pPr>
+    </w:p>
+    <w:p>
+      <w:pPr>
+        <w:rPr>
+          <w:b/>
+          <w:lang w:val="nl-NL"/>
+        </w:rPr>
+      </w:pPr>
+      <w:r>
+        <w:rPr>
+          <w:b/>
+          <w:lang w:val="nl-NL"/>
+        </w:rPr>
+        <w:t>Serie</w:t>
       </w:r>
     </w:p>
     <w:p>
@@ -178,7 +427,6 @@
           <w:noProof/>
           <w:lang w:val="nl-NL"/>
         </w:rPr>
-        <w:lastRenderedPageBreak/>
         <w:drawing>
           <wp:inline distT="0" distB="0" distL="0" distR="0">
             <wp:extent cx="3143250" cy="2924175"/>
@@ -228,11 +476,13 @@
     <w:p>
       <w:pPr>
         <w:rPr>
-          <w:lang w:val="nl-NL"/>
-        </w:rPr>
-      </w:pPr>
-      <w:r>
-        <w:rPr>
+          <w:b/>
+          <w:lang w:val="nl-NL"/>
+        </w:rPr>
+      </w:pPr>
+      <w:r>
+        <w:rPr>
+          <w:b/>
           <w:lang w:val="nl-NL"/>
         </w:rPr>
         <w:t>Parallel</w:t>
@@ -301,95 +551,99 @@
           <w:lang w:val="nl-NL"/>
         </w:rPr>
       </w:pPr>
-      <w:r>
-        <w:rPr>
-          <w:lang w:val="nl-NL"/>
-        </w:rPr>
-        <w:t xml:space="preserve">Bij </w:t>
-      </w:r>
-      <w:r>
-        <w:rPr>
-          <w:lang w:val="nl-NL"/>
-        </w:rPr>
-        <w:t>series neem te spanning af des te verder je door het circuit gaat, de stroomsterkte blijft wel gelijk</w:t>
-      </w:r>
-      <w:proofErr w:type="gramStart"/>
-      <w:r>
-        <w:rPr>
-          <w:lang w:val="nl-NL"/>
-        </w:rPr>
-        <w:t xml:space="preserve">. </w:t>
-      </w:r>
-      <w:proofErr w:type="gramEnd"/>
-      <w:r>
-        <w:rPr>
-          <w:lang w:val="nl-NL"/>
-        </w:rPr>
-        <w:t>De elektronen verliezen dus energie, maar het aantal blijft gelijk</w:t>
-      </w:r>
-      <w:r>
-        <w:rPr>
-          <w:lang w:val="nl-NL"/>
-        </w:rPr>
-        <w:t xml:space="preserve">. </w:t>
-      </w:r>
-      <w:r>
-        <w:rPr>
-          <w:lang w:val="nl-NL"/>
-        </w:rPr>
-        <w:t>Bij parallel blijft de spanning in elke ‘</w:t>
+    </w:p>
+    <w:p>
+      <w:pPr>
+        <w:rPr>
+          <w:lang w:val="nl-NL"/>
+        </w:rPr>
+      </w:pPr>
+    </w:p>
+    <w:p>
+      <w:pPr>
+        <w:rPr>
+          <w:lang w:val="nl-NL"/>
+        </w:rPr>
+      </w:pPr>
+      <w:r>
+        <w:rPr>
+          <w:lang w:val="nl-NL"/>
+        </w:rPr>
+        <w:lastRenderedPageBreak/>
+        <w:t>Bij series neem te spanning af des te verder je door het circuit gaat,</w:t>
+      </w:r>
+      <w:r>
+        <w:rPr>
+          <w:lang w:val="nl-NL"/>
+        </w:rPr>
+        <w:t xml:space="preserve"> maar</w:t>
+      </w:r>
+      <w:r>
+        <w:rPr>
+          <w:lang w:val="nl-NL"/>
+        </w:rPr>
+        <w:t xml:space="preserve"> de stroomsterkte blijft wel gelijk. </w:t>
+      </w:r>
+      <w:r>
+        <w:rPr>
+          <w:lang w:val="nl-NL"/>
+        </w:rPr>
+        <w:br/>
+      </w:r>
+      <w:r>
+        <w:rPr>
+          <w:lang w:val="nl-NL"/>
+        </w:rPr>
+        <w:t xml:space="preserve">De elektronen verliezen dus energie, maar het aantal blijft gelijk. </w:t>
+      </w:r>
+      <w:r>
+        <w:rPr>
+          <w:lang w:val="nl-NL"/>
+        </w:rPr>
+        <w:br/>
+      </w:r>
+      <w:r>
+        <w:rPr>
+          <w:lang w:val="nl-NL"/>
+        </w:rPr>
+        <w:t xml:space="preserve">Bij parallel blijft de spanning in elke ‘weg’ gelijk (aan het begin) en wordt de stroomsterkte ‘gesplitst’. De elektronen verdelen zich dus, terwijl ze de lading van het stuk direct ervoor behouden. Verder is de weerstand in een serieschakeling gelijk aan de weerstand van alle onderdelen bij elkaar opgeteld, dus </w:t>
+      </w:r>
+      <w:proofErr w:type="spellStart"/>
+      <w:r>
+        <w:rPr>
+          <w:lang w:val="nl-NL"/>
+        </w:rPr>
+        <w:t>Rtotaal</w:t>
+      </w:r>
+      <w:proofErr w:type="spellEnd"/>
+      <w:r>
+        <w:rPr>
+          <w:lang w:val="nl-NL"/>
+        </w:rPr>
+        <w:t>=R1+R2+R… Bij een parallelschakeling neemt de weerstand juist af, er zijn namelijk meer ‘wegen’ waarover het ‘verkeer’ verdeeld wordt. Er geldt 1/</w:t>
+      </w:r>
+      <w:proofErr w:type="spellStart"/>
+      <w:r>
+        <w:rPr>
+          <w:lang w:val="nl-NL"/>
+        </w:rPr>
+        <w:t>Rtotaal</w:t>
+      </w:r>
+      <w:proofErr w:type="spellEnd"/>
+      <w:r>
+        <w:rPr>
+          <w:lang w:val="nl-NL"/>
+        </w:rPr>
+        <w:t xml:space="preserve"> = 1/R1 + 1/R2 + 1/R… Je kunt elke ‘weg’ in een </w:t>
+      </w:r>
+      <w:r>
+        <w:rPr>
+          <w:lang w:val="nl-NL"/>
+        </w:rPr>
+        <w:t>parallelschakeling</w:t>
       </w:r>
       <w:bookmarkStart w:id="0" w:name="_GoBack"/>
       <w:bookmarkEnd w:id="0"/>
-      <w:r>
-        <w:rPr>
-          <w:lang w:val="nl-NL"/>
-        </w:rPr>
-        <w:t xml:space="preserve">weg’ gelijk (aan het begin) en wordt de stroomsterkte ‘gesplitst’. De elektronen verdelen zich dus, terwijl ze de lading van het stuk direct ervoor behouden. Verder is de weerstand in een serie schakeling gelijk aan de weerstand van alle onderdelen bij elkaar opgeteld, dus </w:t>
-      </w:r>
-      <w:proofErr w:type="spellStart"/>
-      <w:r>
-        <w:rPr>
-          <w:lang w:val="nl-NL"/>
-        </w:rPr>
-        <w:t>Rtotaal</w:t>
-      </w:r>
-      <w:proofErr w:type="spellEnd"/>
-      <w:r>
-        <w:rPr>
-          <w:lang w:val="nl-NL"/>
-        </w:rPr>
-        <w:t xml:space="preserve">=R1+R2+R… Bij een parallelschakeling neemt de weerstand juist af, er zijn namelijk meer ‘wegen’ waarover het ‘verkeer’ verdeeld wordt. Er </w:t>
-      </w:r>
-      <w:r>
-        <w:rPr>
-          <w:lang w:val="nl-NL"/>
-        </w:rPr>
-        <w:lastRenderedPageBreak/>
-        <w:t>geldt 1/</w:t>
-      </w:r>
-      <w:proofErr w:type="spellStart"/>
-      <w:r>
-        <w:rPr>
-          <w:lang w:val="nl-NL"/>
-        </w:rPr>
-        <w:t>Rtotaal</w:t>
-      </w:r>
-      <w:proofErr w:type="spellEnd"/>
-      <w:r>
-        <w:rPr>
-          <w:lang w:val="nl-NL"/>
-        </w:rPr>
-        <w:t xml:space="preserve"> = 1/R1 + 1/R2 + 1/R… Je kunt elke ‘weg’ in een </w:t>
-      </w:r>
-      <w:proofErr w:type="gramStart"/>
-      <w:r>
-        <w:rPr>
-          <w:lang w:val="nl-NL"/>
-        </w:rPr>
-        <w:t>parallel schakeling</w:t>
-      </w:r>
-      <w:proofErr w:type="gramEnd"/>
       <w:r>
         <w:rPr>
           <w:lang w:val="nl-NL"/>
@@ -801,17 +1055,17 @@
     <w:lsdException w:name="Hashtag" w:semiHidden="1" w:unhideWhenUsed="1"/>
     <w:lsdException w:name="Unresolved Mention" w:semiHidden="1" w:unhideWhenUsed="1"/>
   </w:latentStyles>
-  <w:style w:type="paragraph" w:default="1" w:styleId="Normal">
+  <w:style w:type="paragraph" w:default="1" w:styleId="Standaard">
     <w:name w:val="Normal"/>
     <w:qFormat/>
   </w:style>
-  <w:style w:type="character" w:default="1" w:styleId="DefaultParagraphFont">
+  <w:style w:type="character" w:default="1" w:styleId="Standaardalinea-lettertype">
     <w:name w:val="Default Paragraph Font"/>
     <w:uiPriority w:val="1"/>
     <w:semiHidden/>
     <w:unhideWhenUsed/>
   </w:style>
-  <w:style w:type="table" w:default="1" w:styleId="TableNormal">
+  <w:style w:type="table" w:default="1" w:styleId="Standaardtabel">
     <w:name w:val="Normal Table"/>
     <w:uiPriority w:val="99"/>
     <w:semiHidden/>
@@ -826,7 +1080,7 @@
       </w:tblCellMar>
     </w:tblPr>
   </w:style>
-  <w:style w:type="numbering" w:default="1" w:styleId="NoList">
+  <w:style w:type="numbering" w:default="1" w:styleId="Geenlijst">
     <w:name w:val="No List"/>
     <w:uiPriority w:val="99"/>
     <w:semiHidden/>

</xml_diff>

<commit_message>
Now H4 has questions (in text and web format)
</commit_message>
<xml_diff>
--- a/Theorie/H4/p1.docx
+++ b/Theorie/H4/p1.docx
@@ -32,21 +32,7 @@
         <w:rPr>
           <w:lang w:val="nl-NL"/>
         </w:rPr>
-        <w:t xml:space="preserve">Voordat we beginnen met de </w:t>
-      </w:r>
-      <w:proofErr w:type="spellStart"/>
-      <w:r>
-        <w:rPr>
-          <w:lang w:val="nl-NL"/>
-        </w:rPr>
-        <w:t>arduino</w:t>
-      </w:r>
-      <w:proofErr w:type="spellEnd"/>
-      <w:r>
-        <w:rPr>
-          <w:lang w:val="nl-NL"/>
-        </w:rPr>
-        <w:t xml:space="preserve"> en</w:t>
+        <w:t>Voordat we beginnen met de arduino en</w:t>
       </w:r>
       <w:r>
         <w:rPr>
@@ -642,14 +628,300 @@
         </w:rPr>
         <w:t>parallelschakeling</w:t>
       </w:r>
+      <w:r>
+        <w:rPr>
+          <w:lang w:val="nl-NL"/>
+        </w:rPr>
+        <w:t xml:space="preserve"> weer zien als een kleine serieschakeling.</w:t>
+      </w:r>
+    </w:p>
+    <w:p>
+      <w:pPr>
+        <w:rPr>
+          <w:lang w:val="nl-NL"/>
+        </w:rPr>
+      </w:pPr>
+    </w:p>
+    <w:p>
+      <w:pPr>
+        <w:rPr>
+          <w:lang w:val="nl-NL"/>
+        </w:rPr>
+      </w:pPr>
+      <w:r>
+        <w:rPr>
+          <w:lang w:val="nl-NL"/>
+        </w:rPr>
+        <w:t>Vragen</w:t>
+      </w:r>
+    </w:p>
+    <w:p>
+      <w:pPr>
+        <w:rPr>
+          <w:lang w:val="nl-NL"/>
+        </w:rPr>
+      </w:pPr>
+      <w:r>
+        <w:rPr>
+          <w:lang w:val="nl-NL"/>
+        </w:rPr>
+        <w:t>1. Stel ik heb een apparaat dat 5V gebruikt en een weerstand heeft van 2ohm, wat is het vermogen ervan?</w:t>
+      </w:r>
+    </w:p>
+    <w:p>
+      <w:pPr>
+        <w:rPr>
+          <w:lang w:val="nl-NL"/>
+        </w:rPr>
+      </w:pPr>
+    </w:p>
+    <w:p>
+      <w:pPr>
+        <w:rPr>
+          <w:lang w:val="nl-NL"/>
+        </w:rPr>
+      </w:pPr>
+      <w:r>
+        <w:rPr>
+          <w:lang w:val="nl-NL"/>
+        </w:rPr>
+        <w:t xml:space="preserve">2. </w:t>
+      </w:r>
+      <w:r>
+        <w:rPr>
+          <w:noProof/>
+          <w:lang w:val="nl-NL"/>
+        </w:rPr>
+        <w:drawing>
+          <wp:inline distT="0" distB="0" distL="0" distR="0">
+            <wp:extent cx="5943600" cy="3519805"/>
+            <wp:effectExtent l="0" t="0" r="0" b="4445"/>
+            <wp:docPr id="4" name="Graphic 4"/>
+            <wp:cNvGraphicFramePr>
+              <a:graphicFrameLocks xmlns:a="http://schemas.openxmlformats.org/drawingml/2006/main" noChangeAspect="1"/>
+            </wp:cNvGraphicFramePr>
+            <a:graphic xmlns:a="http://schemas.openxmlformats.org/drawingml/2006/main">
+              <a:graphicData uri="http://schemas.openxmlformats.org/drawingml/2006/picture">
+                <pic:pic xmlns:pic="http://schemas.openxmlformats.org/drawingml/2006/picture">
+                  <pic:nvPicPr>
+                    <pic:cNvPr id="4" name="vraag1.svg"/>
+                    <pic:cNvPicPr/>
+                  </pic:nvPicPr>
+                  <pic:blipFill>
+                    <a:blip r:embed="rId8">
+                      <a:extLst>
+                        <a:ext uri="{28A0092B-C50C-407E-A947-70E740481C1C}">
+                          <a14:useLocalDpi xmlns:a14="http://schemas.microsoft.com/office/drawing/2010/main" val="0"/>
+                        </a:ext>
+                        <a:ext uri="{96DAC541-7B7A-43D3-8B79-37D633B846F1}">
+                          <asvg:svgBlip xmlns:asvg="http://schemas.microsoft.com/office/drawing/2016/SVG/main" r:embed="rId9"/>
+                        </a:ext>
+                      </a:extLst>
+                    </a:blip>
+                    <a:stretch>
+                      <a:fillRect/>
+                    </a:stretch>
+                  </pic:blipFill>
+                  <pic:spPr>
+                    <a:xfrm>
+                      <a:off x="0" y="0"/>
+                      <a:ext cx="5943600" cy="3519805"/>
+                    </a:xfrm>
+                    <a:prstGeom prst="rect">
+                      <a:avLst/>
+                    </a:prstGeom>
+                  </pic:spPr>
+                </pic:pic>
+              </a:graphicData>
+            </a:graphic>
+          </wp:inline>
+        </w:drawing>
+      </w:r>
+    </w:p>
+    <w:p>
+      <w:pPr>
+        <w:rPr>
+          <w:lang w:val="nl-NL"/>
+        </w:rPr>
+      </w:pPr>
+      <w:r>
+        <w:rPr>
+          <w:lang w:val="nl-NL"/>
+        </w:rPr>
+        <w:t xml:space="preserve">Bij 1 is de spanning 12V en de weerstand is </w:t>
+      </w:r>
+      <w:r>
+        <w:rPr>
+          <w:lang w:val="nl-NL"/>
+        </w:rPr>
+        <w:t>1</w:t>
+      </w:r>
+      <w:r>
+        <w:rPr>
+          <w:lang w:val="nl-NL"/>
+        </w:rPr>
+        <w:t xml:space="preserve">ohm. </w:t>
+      </w:r>
+      <w:r>
+        <w:rPr>
+          <w:lang w:val="nl-NL"/>
+        </w:rPr>
+        <w:t>Bij 2 is de weerstand 2ohm. Hoeveel ampère gaat er door 3?</w:t>
+      </w:r>
+    </w:p>
+    <w:p>
+      <w:pPr>
+        <w:rPr>
+          <w:lang w:val="nl-NL"/>
+        </w:rPr>
+      </w:pPr>
+    </w:p>
+    <w:p>
+      <w:pPr>
+        <w:rPr>
+          <w:lang w:val="nl-NL"/>
+        </w:rPr>
+      </w:pPr>
+      <w:r>
+        <w:rPr>
+          <w:lang w:val="nl-NL"/>
+        </w:rPr>
+        <w:t>Antwoorden</w:t>
+      </w:r>
+    </w:p>
+    <w:p>
+      <w:pPr>
+        <w:rPr>
+          <w:lang w:val="nl-NL"/>
+        </w:rPr>
+      </w:pPr>
+    </w:p>
+    <w:p>
+      <w:pPr>
+        <w:rPr>
+          <w:lang w:val="nl-NL"/>
+        </w:rPr>
+      </w:pPr>
+      <w:r>
+        <w:rPr>
+          <w:lang w:val="nl-NL"/>
+        </w:rPr>
+        <w:lastRenderedPageBreak/>
+        <w:t>1. U=5V R=2ohm</w:t>
+      </w:r>
+    </w:p>
+    <w:p>
+      <w:pPr>
+        <w:rPr>
+          <w:lang w:val="nl-NL"/>
+        </w:rPr>
+      </w:pPr>
+      <w:r>
+        <w:rPr>
+          <w:lang w:val="nl-NL"/>
+        </w:rPr>
+        <w:t xml:space="preserve">R=U/I </w:t>
+      </w:r>
+    </w:p>
+    <w:p>
+      <w:pPr>
+        <w:rPr>
+          <w:lang w:val="nl-NL"/>
+        </w:rPr>
+      </w:pPr>
+      <w:r>
+        <w:rPr>
+          <w:lang w:val="nl-NL"/>
+        </w:rPr>
+        <w:t>I=R/U=5/2=2.5A</w:t>
+      </w:r>
+    </w:p>
+    <w:p>
+      <w:pPr>
+        <w:rPr>
+          <w:lang w:val="nl-NL"/>
+        </w:rPr>
+      </w:pPr>
+    </w:p>
+    <w:p>
+      <w:pPr>
+        <w:rPr>
+          <w:lang w:val="nl-NL"/>
+        </w:rPr>
+      </w:pPr>
+      <w:r>
+        <w:rPr>
+          <w:lang w:val="nl-NL"/>
+        </w:rPr>
+        <w:t>P=U*I=5*2.5=12.5W</w:t>
+      </w:r>
+    </w:p>
+    <w:p>
+      <w:pPr>
+        <w:rPr>
+          <w:lang w:val="nl-NL"/>
+        </w:rPr>
+      </w:pPr>
+    </w:p>
+    <w:p>
+      <w:pPr>
+        <w:rPr>
+          <w:lang w:val="nl-NL"/>
+        </w:rPr>
+      </w:pPr>
+      <w:r>
+        <w:rPr>
+          <w:lang w:val="nl-NL"/>
+        </w:rPr>
+        <w:t>2</w:t>
+      </w:r>
       <w:bookmarkStart w:id="0" w:name="_GoBack"/>
       <w:bookmarkEnd w:id="0"/>
       <w:r>
         <w:rPr>
           <w:lang w:val="nl-NL"/>
         </w:rPr>
-        <w:t xml:space="preserve"> weer zien als een kleine serieschakeling.</w:t>
-      </w:r>
+        <w:t xml:space="preserve">. </w:t>
+      </w:r>
+      <w:r>
+        <w:rPr>
+          <w:lang w:val="nl-NL"/>
+        </w:rPr>
+        <w:t>Bij 1 hoort 12V en 1ohm, dus 12A.</w:t>
+      </w:r>
+    </w:p>
+    <w:p>
+      <w:pPr>
+        <w:rPr>
+          <w:lang w:val="nl-NL"/>
+        </w:rPr>
+      </w:pPr>
+      <w:r>
+        <w:rPr>
+          <w:lang w:val="nl-NL"/>
+        </w:rPr>
+        <w:t>Bij 2 hoort dan 12V (het aantal J/coulomb is na de ‘splitsing’ nog niet veranderd) en 2ohm, dus 6A.</w:t>
+      </w:r>
+    </w:p>
+    <w:p>
+      <w:pPr>
+        <w:rPr>
+          <w:lang w:val="nl-NL"/>
+        </w:rPr>
+      </w:pPr>
+      <w:r>
+        <w:rPr>
+          <w:lang w:val="nl-NL"/>
+        </w:rPr>
+        <w:t>Bij 3 hoort dan 12-6=6A, want er was 12 coulomb/s verdeeld over 2 stukken waarvan het andere stuk (2) 6 coulomb/s ontvangt.</w:t>
+      </w:r>
+    </w:p>
+    <w:p>
+      <w:pPr>
+        <w:rPr>
+          <w:lang w:val="nl-NL"/>
+        </w:rPr>
+      </w:pPr>
     </w:p>
     <w:sectPr>
       <w:pgSz w:w="12240" w:h="15840"/>
@@ -1055,17 +1327,17 @@
     <w:lsdException w:name="Hashtag" w:semiHidden="1" w:unhideWhenUsed="1"/>
     <w:lsdException w:name="Unresolved Mention" w:semiHidden="1" w:unhideWhenUsed="1"/>
   </w:latentStyles>
-  <w:style w:type="paragraph" w:default="1" w:styleId="Standaard">
+  <w:style w:type="paragraph" w:default="1" w:styleId="Normal">
     <w:name w:val="Normal"/>
     <w:qFormat/>
   </w:style>
-  <w:style w:type="character" w:default="1" w:styleId="Standaardalinea-lettertype">
+  <w:style w:type="character" w:default="1" w:styleId="DefaultParagraphFont">
     <w:name w:val="Default Paragraph Font"/>
     <w:uiPriority w:val="1"/>
     <w:semiHidden/>
     <w:unhideWhenUsed/>
   </w:style>
-  <w:style w:type="table" w:default="1" w:styleId="Standaardtabel">
+  <w:style w:type="table" w:default="1" w:styleId="TableNormal">
     <w:name w:val="Normal Table"/>
     <w:uiPriority w:val="99"/>
     <w:semiHidden/>
@@ -1080,7 +1352,7 @@
       </w:tblCellMar>
     </w:tblPr>
   </w:style>
-  <w:style w:type="numbering" w:default="1" w:styleId="Geenlijst">
+  <w:style w:type="numbering" w:default="1" w:styleId="NoList">
     <w:name w:val="No List"/>
     <w:uiPriority w:val="99"/>
     <w:semiHidden/>

</xml_diff>